<commit_message>
des trucs, je viens de revenir je sais plus
</commit_message>
<xml_diff>
--- a/TP3.docx
+++ b/TP3.docx
@@ -1045,7 +1045,8 @@
           <w:p>
             <w:pPr>
               <w:pStyle w:val="Normal"/>
-              <w:widowControl/>
+              <w:widowControl w:val="false"/>
+              <w:suppressAutoHyphens w:val="true"/>
               <w:spacing w:lineRule="auto" w:line="240" w:before="0" w:after="0"/>
               <w:jc w:val="left"/>
               <w:rPr>
@@ -1161,7 +1162,8 @@
           <w:p>
             <w:pPr>
               <w:pStyle w:val="Normal"/>
-              <w:widowControl/>
+              <w:widowControl w:val="false"/>
+              <w:suppressAutoHyphens w:val="true"/>
               <w:spacing w:lineRule="auto" w:line="240" w:before="0" w:after="0"/>
               <w:jc w:val="left"/>
               <w:rPr>
@@ -1265,7 +1267,8 @@
           <w:p>
             <w:pPr>
               <w:pStyle w:val="Normal"/>
-              <w:widowControl/>
+              <w:widowControl w:val="false"/>
+              <w:suppressAutoHyphens w:val="true"/>
               <w:spacing w:lineRule="auto" w:line="240" w:before="0" w:after="0"/>
               <w:jc w:val="left"/>
               <w:rPr>
@@ -1437,7 +1440,7 @@
           <w:p>
             <w:pPr>
               <w:pStyle w:val="Normal"/>
-              <w:widowControl/>
+              <w:widowControl w:val="false"/>
               <w:tabs>
                 <w:tab w:val="clear" w:pos="708"/>
                 <w:tab w:val="left" w:pos="916" w:leader="none"/>
@@ -1457,6 +1460,7 @@
                 <w:tab w:val="left" w:pos="13740" w:leader="none"/>
                 <w:tab w:val="left" w:pos="14656" w:leader="none"/>
               </w:tabs>
+              <w:suppressAutoHyphens w:val="true"/>
               <w:spacing w:lineRule="auto" w:line="240" w:before="0" w:after="0"/>
               <w:jc w:val="left"/>
               <w:rPr>
@@ -1480,7 +1484,7 @@
           <w:p>
             <w:pPr>
               <w:pStyle w:val="Normal"/>
-              <w:widowControl/>
+              <w:widowControl w:val="false"/>
               <w:tabs>
                 <w:tab w:val="clear" w:pos="708"/>
                 <w:tab w:val="left" w:pos="916" w:leader="none"/>
@@ -1500,6 +1504,7 @@
                 <w:tab w:val="left" w:pos="13740" w:leader="none"/>
                 <w:tab w:val="left" w:pos="14656" w:leader="none"/>
               </w:tabs>
+              <w:suppressAutoHyphens w:val="true"/>
               <w:spacing w:lineRule="auto" w:line="240" w:before="0" w:after="0"/>
               <w:jc w:val="left"/>
               <w:rPr>
@@ -1523,7 +1528,7 @@
           <w:p>
             <w:pPr>
               <w:pStyle w:val="Normal"/>
-              <w:widowControl/>
+              <w:widowControl w:val="false"/>
               <w:tabs>
                 <w:tab w:val="clear" w:pos="708"/>
                 <w:tab w:val="left" w:pos="916" w:leader="none"/>
@@ -1543,6 +1548,7 @@
                 <w:tab w:val="left" w:pos="13740" w:leader="none"/>
                 <w:tab w:val="left" w:pos="14656" w:leader="none"/>
               </w:tabs>
+              <w:suppressAutoHyphens w:val="true"/>
               <w:spacing w:lineRule="auto" w:line="240" w:before="0" w:after="0"/>
               <w:jc w:val="left"/>
               <w:rPr>
@@ -1555,17 +1561,16 @@
             <w:r>
               <w:rPr>
                 <w:rFonts w:eastAsia="Times New Roman" w:cs="Calibri Light" w:cstheme="majorHAnsi" w:ascii="Calibri Light" w:hAnsi="Calibri Light"/>
-                <w:kern w:val="0"/>
-                <w:sz w:val="20"/>
-                <w:szCs w:val="20"/>
-                <w:lang w:val="en-US" w:eastAsia="fr-FR" w:bidi="ar-SA"/>
+                <w:sz w:val="20"/>
+                <w:szCs w:val="20"/>
+                <w:lang w:val="en-US" w:eastAsia="fr-FR"/>
               </w:rPr>
             </w:r>
           </w:p>
           <w:p>
             <w:pPr>
               <w:pStyle w:val="Normal"/>
-              <w:widowControl/>
+              <w:widowControl w:val="false"/>
               <w:tabs>
                 <w:tab w:val="clear" w:pos="708"/>
                 <w:tab w:val="left" w:pos="916" w:leader="none"/>
@@ -1585,6 +1590,7 @@
                 <w:tab w:val="left" w:pos="13740" w:leader="none"/>
                 <w:tab w:val="left" w:pos="14656" w:leader="none"/>
               </w:tabs>
+              <w:suppressAutoHyphens w:val="true"/>
               <w:spacing w:lineRule="auto" w:line="240" w:before="0" w:after="0"/>
               <w:jc w:val="left"/>
               <w:rPr>
@@ -1618,7 +1624,7 @@
           <w:p>
             <w:pPr>
               <w:pStyle w:val="Normal"/>
-              <w:widowControl/>
+              <w:widowControl w:val="false"/>
               <w:tabs>
                 <w:tab w:val="clear" w:pos="708"/>
                 <w:tab w:val="left" w:pos="916" w:leader="none"/>
@@ -1638,6 +1644,7 @@
                 <w:tab w:val="left" w:pos="13740" w:leader="none"/>
                 <w:tab w:val="left" w:pos="14656" w:leader="none"/>
               </w:tabs>
+              <w:suppressAutoHyphens w:val="true"/>
               <w:spacing w:lineRule="auto" w:line="240" w:before="0" w:after="0"/>
               <w:jc w:val="left"/>
               <w:rPr>
@@ -1671,7 +1678,7 @@
           <w:p>
             <w:pPr>
               <w:pStyle w:val="Normal"/>
-              <w:widowControl/>
+              <w:widowControl w:val="false"/>
               <w:tabs>
                 <w:tab w:val="clear" w:pos="708"/>
                 <w:tab w:val="left" w:pos="916" w:leader="none"/>
@@ -1691,6 +1698,7 @@
                 <w:tab w:val="left" w:pos="13740" w:leader="none"/>
                 <w:tab w:val="left" w:pos="14656" w:leader="none"/>
               </w:tabs>
+              <w:suppressAutoHyphens w:val="true"/>
               <w:spacing w:lineRule="auto" w:line="240" w:before="0" w:after="0"/>
               <w:jc w:val="left"/>
               <w:rPr>
@@ -1724,7 +1732,7 @@
           <w:p>
             <w:pPr>
               <w:pStyle w:val="Normal"/>
-              <w:widowControl/>
+              <w:widowControl w:val="false"/>
               <w:tabs>
                 <w:tab w:val="clear" w:pos="708"/>
                 <w:tab w:val="left" w:pos="916" w:leader="none"/>
@@ -1744,6 +1752,7 @@
                 <w:tab w:val="left" w:pos="13740" w:leader="none"/>
                 <w:tab w:val="left" w:pos="14656" w:leader="none"/>
               </w:tabs>
+              <w:suppressAutoHyphens w:val="true"/>
               <w:spacing w:lineRule="auto" w:line="240" w:before="0" w:after="0"/>
               <w:jc w:val="left"/>
               <w:rPr>
@@ -1777,7 +1786,7 @@
           <w:p>
             <w:pPr>
               <w:pStyle w:val="Normal"/>
-              <w:widowControl/>
+              <w:widowControl w:val="false"/>
               <w:tabs>
                 <w:tab w:val="clear" w:pos="708"/>
                 <w:tab w:val="left" w:pos="916" w:leader="none"/>
@@ -1797,6 +1806,7 @@
                 <w:tab w:val="left" w:pos="13740" w:leader="none"/>
                 <w:tab w:val="left" w:pos="14656" w:leader="none"/>
               </w:tabs>
+              <w:suppressAutoHyphens w:val="true"/>
               <w:spacing w:lineRule="auto" w:line="240" w:before="0" w:after="0"/>
               <w:jc w:val="left"/>
               <w:rPr>
@@ -1830,7 +1840,7 @@
           <w:p>
             <w:pPr>
               <w:pStyle w:val="Normal"/>
-              <w:widowControl/>
+              <w:widowControl w:val="false"/>
               <w:tabs>
                 <w:tab w:val="clear" w:pos="708"/>
                 <w:tab w:val="left" w:pos="916" w:leader="none"/>
@@ -1850,6 +1860,7 @@
                 <w:tab w:val="left" w:pos="13740" w:leader="none"/>
                 <w:tab w:val="left" w:pos="14656" w:leader="none"/>
               </w:tabs>
+              <w:suppressAutoHyphens w:val="true"/>
               <w:spacing w:lineRule="auto" w:line="240" w:before="0" w:after="0"/>
               <w:jc w:val="left"/>
               <w:rPr>
@@ -1967,7 +1978,8 @@
           <w:p>
             <w:pPr>
               <w:pStyle w:val="HTMLPreformatted"/>
-              <w:widowControl/>
+              <w:widowControl w:val="false"/>
+              <w:suppressAutoHyphens w:val="true"/>
               <w:spacing w:before="0" w:after="0"/>
               <w:jc w:val="left"/>
               <w:rPr>
@@ -1988,7 +2000,8 @@
           <w:p>
             <w:pPr>
               <w:pStyle w:val="HTMLPreformatted"/>
-              <w:widowControl/>
+              <w:widowControl w:val="false"/>
+              <w:suppressAutoHyphens w:val="true"/>
               <w:spacing w:before="0" w:after="0"/>
               <w:jc w:val="left"/>
               <w:rPr>
@@ -2045,7 +2058,8 @@
           <w:p>
             <w:pPr>
               <w:pStyle w:val="HTMLPreformatted"/>
-              <w:widowControl/>
+              <w:widowControl w:val="false"/>
+              <w:suppressAutoHyphens w:val="true"/>
               <w:spacing w:before="0" w:after="0"/>
               <w:jc w:val="left"/>
               <w:rPr>
@@ -2066,7 +2080,8 @@
           <w:p>
             <w:pPr>
               <w:pStyle w:val="HTMLPreformatted"/>
-              <w:widowControl/>
+              <w:widowControl w:val="false"/>
+              <w:suppressAutoHyphens w:val="true"/>
               <w:spacing w:before="0" w:after="0"/>
               <w:jc w:val="left"/>
               <w:rPr>
@@ -2114,7 +2129,8 @@
           <w:p>
             <w:pPr>
               <w:pStyle w:val="HTMLPreformatted"/>
-              <w:widowControl/>
+              <w:widowControl w:val="false"/>
+              <w:suppressAutoHyphens w:val="true"/>
               <w:spacing w:before="0" w:after="0"/>
               <w:jc w:val="left"/>
               <w:rPr>
@@ -2216,7 +2232,8 @@
           <w:p>
             <w:pPr>
               <w:pStyle w:val="HTMLPreformatted"/>
-              <w:widowControl/>
+              <w:widowControl w:val="false"/>
+              <w:suppressAutoHyphens w:val="true"/>
               <w:spacing w:before="0" w:after="0"/>
               <w:jc w:val="left"/>
               <w:rPr>
@@ -2237,7 +2254,8 @@
           <w:p>
             <w:pPr>
               <w:pStyle w:val="HTMLPreformatted"/>
-              <w:widowControl/>
+              <w:widowControl w:val="false"/>
+              <w:suppressAutoHyphens w:val="true"/>
               <w:spacing w:before="0" w:after="0"/>
               <w:jc w:val="left"/>
               <w:rPr>
@@ -2258,7 +2276,8 @@
           <w:p>
             <w:pPr>
               <w:pStyle w:val="HTMLPreformatted"/>
-              <w:widowControl/>
+              <w:widowControl w:val="false"/>
+              <w:suppressAutoHyphens w:val="true"/>
               <w:spacing w:before="0" w:after="0"/>
               <w:jc w:val="left"/>
               <w:rPr>
@@ -2333,7 +2352,8 @@
           <w:p>
             <w:pPr>
               <w:pStyle w:val="HTMLPreformatted"/>
-              <w:widowControl/>
+              <w:widowControl w:val="false"/>
+              <w:suppressAutoHyphens w:val="true"/>
               <w:spacing w:before="0" w:after="0"/>
               <w:jc w:val="left"/>
               <w:rPr>
@@ -2353,7 +2373,8 @@
           <w:p>
             <w:pPr>
               <w:pStyle w:val="HTMLPreformatted"/>
-              <w:widowControl/>
+              <w:widowControl w:val="false"/>
+              <w:suppressAutoHyphens w:val="true"/>
               <w:spacing w:before="0" w:after="0"/>
               <w:jc w:val="left"/>
               <w:rPr>
@@ -2373,7 +2394,8 @@
           <w:p>
             <w:pPr>
               <w:pStyle w:val="Normal"/>
-              <w:widowControl/>
+              <w:widowControl w:val="false"/>
+              <w:suppressAutoHyphens w:val="true"/>
               <w:spacing w:lineRule="auto" w:line="240" w:before="0" w:after="0"/>
               <w:jc w:val="left"/>
               <w:rPr>
@@ -2383,10 +2405,6 @@
             <w:r>
               <w:rPr>
                 <w:rFonts w:eastAsia="CMR10" w:cs="Calibri Light" w:cstheme="majorHAnsi" w:ascii="Calibri Light" w:hAnsi="Calibri Light"/>
-                <w:kern w:val="0"/>
-                <w:sz w:val="22"/>
-                <w:szCs w:val="22"/>
-                <w:lang w:val="fr-FR" w:eastAsia="en-US" w:bidi="ar-SA"/>
               </w:rPr>
             </w:r>
           </w:p>
@@ -2515,14 +2533,14 @@
         <w:pStyle w:val="Normal"/>
         <w:spacing w:lineRule="auto" w:line="240" w:before="0" w:after="0"/>
         <w:rPr>
-          <w:rFonts w:asciiTheme="majorHAnsi" w:cstheme="majorHAnsi" w:hAnsiTheme="majorHAnsi"/>
+          <w:rFonts w:ascii="Calibri Light" w:hAnsi="Calibri Light" w:cs="Calibri Light" w:asciiTheme="majorHAnsi" w:cstheme="majorHAnsi" w:hAnsiTheme="majorHAnsi"/>
           <w:highlight w:val="none"/>
           <w:shd w:fill="FF0000" w:val="clear"/>
         </w:rPr>
       </w:pPr>
       <w:r>
         <w:rPr>
-          <w:rFonts w:eastAsia="CMR10" w:cs="Calibri Light" w:cstheme="majorHAnsi" w:ascii="Calibri Light" w:hAnsi="Calibri Light"/>
+          <w:rFonts w:eastAsia="CMR10" w:cs="Calibri Light" w:ascii="Calibri Light" w:hAnsi="Calibri Light" w:cstheme="majorHAnsi"/>
           <w:shd w:fill="FF0000" w:val="clear"/>
         </w:rPr>
         <w:t>Relisez le code du contrôleur, aidez-vous de documentation sur internet, et répondez aux questions suivantes :</w:t>
@@ -2533,14 +2551,14 @@
         <w:pStyle w:val="Normal"/>
         <w:spacing w:lineRule="auto" w:line="240" w:before="0" w:after="0"/>
         <w:rPr>
-          <w:rFonts w:asciiTheme="majorHAnsi" w:cstheme="majorHAnsi" w:hAnsiTheme="majorHAnsi"/>
+          <w:rFonts w:ascii="Calibri Light" w:hAnsi="Calibri Light" w:cs="Calibri Light" w:asciiTheme="majorHAnsi" w:cstheme="majorHAnsi" w:hAnsiTheme="majorHAnsi"/>
           <w:highlight w:val="none"/>
           <w:shd w:fill="FF0000" w:val="clear"/>
         </w:rPr>
       </w:pPr>
       <w:r>
         <w:rPr>
-          <w:rFonts w:eastAsia="CMR10" w:cs="Calibri Light" w:cstheme="majorHAnsi" w:ascii="Calibri Light" w:hAnsi="Calibri Light"/>
+          <w:rFonts w:eastAsia="CMR10" w:cs="Calibri Light" w:ascii="Calibri Light" w:hAnsi="Calibri Light" w:cstheme="majorHAnsi"/>
           <w:shd w:fill="FF0000" w:val="clear"/>
         </w:rPr>
         <w:t>1. Avec quelle partie du code avons-nous paramétré l'url d'appel /greeting ?</w:t>
@@ -2551,14 +2569,14 @@
         <w:pStyle w:val="Normal"/>
         <w:spacing w:lineRule="auto" w:line="240" w:before="0" w:after="0"/>
         <w:rPr>
-          <w:rFonts w:asciiTheme="majorHAnsi" w:cstheme="majorHAnsi" w:hAnsiTheme="majorHAnsi"/>
+          <w:rFonts w:ascii="Calibri Light" w:hAnsi="Calibri Light" w:cs="Calibri Light" w:asciiTheme="majorHAnsi" w:cstheme="majorHAnsi" w:hAnsiTheme="majorHAnsi"/>
           <w:highlight w:val="none"/>
           <w:shd w:fill="FF0000" w:val="clear"/>
         </w:rPr>
       </w:pPr>
       <w:r>
         <w:rPr>
-          <w:rFonts w:eastAsia="CMR10" w:cs="Calibri Light" w:cstheme="majorHAnsi" w:ascii="Calibri Light" w:hAnsi="Calibri Light"/>
+          <w:rFonts w:eastAsia="CMR10" w:cs="Calibri Light" w:ascii="Calibri Light" w:hAnsi="Calibri Light" w:cstheme="majorHAnsi"/>
           <w:shd w:fill="FF0000" w:val="clear"/>
         </w:rPr>
         <w:t>2. Avec quelle partie du code avons-nous choisi le fichier HTML à afficher ?</w:t>
@@ -2569,14 +2587,14 @@
         <w:pStyle w:val="Normal"/>
         <w:spacing w:lineRule="auto" w:line="240" w:before="0" w:after="0"/>
         <w:rPr>
-          <w:rFonts w:asciiTheme="majorHAnsi" w:cstheme="majorHAnsi" w:hAnsiTheme="majorHAnsi"/>
+          <w:rFonts w:ascii="Calibri Light" w:hAnsi="Calibri Light" w:cs="Calibri Light" w:asciiTheme="majorHAnsi" w:cstheme="majorHAnsi" w:hAnsiTheme="majorHAnsi"/>
           <w:highlight w:val="none"/>
           <w:shd w:fill="FF0000" w:val="clear"/>
         </w:rPr>
       </w:pPr>
       <w:r>
         <w:rPr>
-          <w:rFonts w:eastAsia="CMR10" w:cs="Calibri Light" w:cstheme="majorHAnsi" w:ascii="Calibri Light" w:hAnsi="Calibri Light"/>
+          <w:rFonts w:eastAsia="CMR10" w:cs="Calibri Light" w:ascii="Calibri Light" w:hAnsi="Calibri Light" w:cstheme="majorHAnsi"/>
           <w:shd w:fill="FF0000" w:val="clear"/>
         </w:rPr>
         <w:t>3. Comment envoyons-nous le nom à qui nous disons bonjour avec le second lien ?</w:t>
@@ -2587,14 +2605,14 @@
         <w:pStyle w:val="Normal"/>
         <w:spacing w:lineRule="auto" w:line="240" w:before="0" w:after="0"/>
         <w:rPr>
-          <w:rFonts w:asciiTheme="majorHAnsi" w:cstheme="majorHAnsi" w:hAnsiTheme="majorHAnsi"/>
+          <w:rFonts w:ascii="Calibri Light" w:hAnsi="Calibri Light" w:cs="Calibri Light" w:asciiTheme="majorHAnsi" w:cstheme="majorHAnsi" w:hAnsiTheme="majorHAnsi"/>
           <w:highlight w:val="none"/>
           <w:shd w:fill="FF0000" w:val="clear"/>
         </w:rPr>
       </w:pPr>
       <w:r>
         <w:rPr>
-          <w:rFonts w:eastAsia="CMR10" w:cs="Calibri Light" w:cstheme="majorHAnsi" w:ascii="Calibri Light" w:hAnsi="Calibri Light"/>
+          <w:rFonts w:eastAsia="CMR10" w:cs="Calibri Light" w:ascii="Calibri Light" w:hAnsi="Calibri Light" w:cstheme="majorHAnsi"/>
           <w:shd w:fill="FF0000" w:val="clear"/>
         </w:rPr>
         <w:t>Ajoutez les réponses dans le README.</w:t>
@@ -2676,7 +2694,8 @@
           <w:p>
             <w:pPr>
               <w:pStyle w:val="Normal"/>
-              <w:widowControl/>
+              <w:widowControl w:val="false"/>
+              <w:suppressAutoHyphens w:val="true"/>
               <w:spacing w:lineRule="auto" w:line="240" w:before="0" w:after="0"/>
               <w:jc w:val="left"/>
               <w:rPr>
@@ -2698,7 +2717,8 @@
           <w:p>
             <w:pPr>
               <w:pStyle w:val="Normal"/>
-              <w:widowControl/>
+              <w:widowControl w:val="false"/>
+              <w:suppressAutoHyphens w:val="true"/>
               <w:spacing w:lineRule="auto" w:line="240" w:before="0" w:after="0"/>
               <w:jc w:val="left"/>
               <w:rPr>
@@ -2775,7 +2795,8 @@
           <w:p>
             <w:pPr>
               <w:pStyle w:val="Normal"/>
-              <w:widowControl/>
+              <w:widowControl w:val="false"/>
+              <w:suppressAutoHyphens w:val="true"/>
               <w:spacing w:lineRule="auto" w:line="240" w:before="0" w:after="0"/>
               <w:jc w:val="left"/>
               <w:rPr>
@@ -2961,7 +2982,8 @@
           <w:p>
             <w:pPr>
               <w:pStyle w:val="Normal"/>
-              <w:widowControl/>
+              <w:widowControl w:val="false"/>
+              <w:suppressAutoHyphens w:val="true"/>
               <w:spacing w:lineRule="auto" w:line="240" w:before="0" w:after="0"/>
               <w:jc w:val="left"/>
               <w:rPr>
@@ -2986,7 +3008,8 @@
           <w:p>
             <w:pPr>
               <w:pStyle w:val="Normal"/>
-              <w:widowControl/>
+              <w:widowControl w:val="false"/>
+              <w:suppressAutoHyphens w:val="true"/>
               <w:spacing w:lineRule="auto" w:line="240" w:before="0" w:after="0"/>
               <w:jc w:val="left"/>
               <w:rPr>
@@ -3048,7 +3071,8 @@
           <w:p>
             <w:pPr>
               <w:pStyle w:val="Normal"/>
-              <w:widowControl/>
+              <w:widowControl w:val="false"/>
+              <w:suppressAutoHyphens w:val="true"/>
               <w:spacing w:lineRule="auto" w:line="240" w:before="0" w:after="0"/>
               <w:jc w:val="left"/>
               <w:rPr>
@@ -3060,18 +3084,18 @@
             </w:pPr>
             <w:r>
               <w:rPr>
-                <w:rFonts w:eastAsia="Calibri" w:cs="Consolas" w:ascii="Consolas" w:hAnsi="Consolas"/>
-                <w:kern w:val="0"/>
-                <w:sz w:val="20"/>
-                <w:szCs w:val="20"/>
-                <w:lang w:val="en-US" w:eastAsia="en-US" w:bidi="ar-SA"/>
+                <w:rFonts w:cs="Consolas" w:ascii="Consolas" w:hAnsi="Consolas"/>
+                <w:sz w:val="20"/>
+                <w:szCs w:val="20"/>
+                <w:lang w:val="en-US"/>
               </w:rPr>
             </w:r>
           </w:p>
           <w:p>
             <w:pPr>
               <w:pStyle w:val="Normal"/>
-              <w:widowControl/>
+              <w:widowControl w:val="false"/>
+              <w:suppressAutoHyphens w:val="true"/>
               <w:spacing w:lineRule="auto" w:line="240" w:before="0" w:after="0"/>
               <w:jc w:val="left"/>
               <w:rPr>
@@ -3107,7 +3131,8 @@
           <w:p>
             <w:pPr>
               <w:pStyle w:val="Normal"/>
-              <w:widowControl/>
+              <w:widowControl w:val="false"/>
+              <w:suppressAutoHyphens w:val="true"/>
               <w:spacing w:lineRule="auto" w:line="240" w:before="0" w:after="0"/>
               <w:jc w:val="left"/>
               <w:rPr>
@@ -3143,7 +3168,8 @@
           <w:p>
             <w:pPr>
               <w:pStyle w:val="Normal"/>
-              <w:widowControl/>
+              <w:widowControl w:val="false"/>
+              <w:suppressAutoHyphens w:val="true"/>
               <w:spacing w:lineRule="auto" w:line="240" w:before="0" w:after="0"/>
               <w:jc w:val="left"/>
               <w:rPr>
@@ -3214,7 +3240,8 @@
           <w:p>
             <w:pPr>
               <w:pStyle w:val="Normal"/>
-              <w:widowControl/>
+              <w:widowControl w:val="false"/>
+              <w:suppressAutoHyphens w:val="true"/>
               <w:spacing w:lineRule="auto" w:line="240" w:before="0" w:after="0"/>
               <w:jc w:val="left"/>
               <w:rPr>
@@ -3285,7 +3312,8 @@
           <w:p>
             <w:pPr>
               <w:pStyle w:val="HTMLPreformatted"/>
-              <w:widowControl/>
+              <w:widowControl w:val="false"/>
+              <w:suppressAutoHyphens w:val="true"/>
               <w:spacing w:before="0" w:after="0"/>
               <w:jc w:val="left"/>
               <w:rPr>
@@ -3344,7 +3372,8 @@
           <w:p>
             <w:pPr>
               <w:pStyle w:val="HTMLPreformatted"/>
-              <w:widowControl/>
+              <w:widowControl w:val="false"/>
+              <w:suppressAutoHyphens w:val="true"/>
               <w:spacing w:before="0" w:after="0"/>
               <w:jc w:val="left"/>
               <w:rPr>
@@ -3530,14 +3559,14 @@
         <w:pStyle w:val="Normal"/>
         <w:spacing w:lineRule="auto" w:line="240" w:before="0" w:after="0"/>
         <w:rPr>
-          <w:rFonts w:asciiTheme="majorHAnsi" w:cstheme="majorHAnsi" w:hAnsiTheme="majorHAnsi"/>
+          <w:rFonts w:ascii="Calibri Light" w:hAnsi="Calibri Light" w:cs="Calibri Light" w:asciiTheme="majorHAnsi" w:cstheme="majorHAnsi" w:hAnsiTheme="majorHAnsi"/>
           <w:highlight w:val="none"/>
           <w:shd w:fill="FF0000" w:val="clear"/>
         </w:rPr>
       </w:pPr>
       <w:r>
         <w:rPr>
-          <w:rFonts w:eastAsia="CMR10" w:cs="Calibri Light" w:cstheme="majorHAnsi" w:ascii="Calibri Light" w:hAnsi="Calibri Light"/>
+          <w:rFonts w:eastAsia="CMR10" w:cs="Calibri Light" w:ascii="Calibri Light" w:hAnsi="Calibri Light" w:cstheme="majorHAnsi"/>
           <w:shd w:fill="FF0000" w:val="clear"/>
         </w:rPr>
         <w:t>Expliquez l'apparition de la nouvelle table en vous aidant de vos cours sur Hibernate, et de la dépendance Hibernate de Spring. Ajoutez la réponse dans le README.</w:t>
@@ -3619,7 +3648,8 @@
           <w:p>
             <w:pPr>
               <w:pStyle w:val="HTMLPreformatted"/>
-              <w:widowControl/>
+              <w:widowControl w:val="false"/>
+              <w:suppressAutoHyphens w:val="true"/>
               <w:spacing w:before="0" w:after="0"/>
               <w:jc w:val="left"/>
               <w:rPr>
@@ -3874,7 +3904,8 @@
           <w:p>
             <w:pPr>
               <w:pStyle w:val="HTMLPreformatted"/>
-              <w:widowControl/>
+              <w:widowControl w:val="false"/>
+              <w:suppressAutoHyphens w:val="true"/>
               <w:spacing w:before="0" w:after="0"/>
               <w:jc w:val="left"/>
               <w:rPr>
@@ -4189,28 +4220,28 @@
         <w:pStyle w:val="Normal"/>
         <w:spacing w:lineRule="auto" w:line="240" w:before="0" w:after="0"/>
         <w:rPr>
-          <w:rFonts w:asciiTheme="majorHAnsi" w:cstheme="majorHAnsi" w:hAnsiTheme="majorHAnsi"/>
+          <w:rFonts w:ascii="Calibri Light" w:hAnsi="Calibri Light" w:cs="Calibri Light" w:asciiTheme="majorHAnsi" w:cstheme="majorHAnsi" w:hAnsiTheme="majorHAnsi"/>
           <w:highlight w:val="none"/>
           <w:shd w:fill="FF0000" w:val="clear"/>
         </w:rPr>
       </w:pPr>
       <w:r>
         <w:rPr>
-          <w:rFonts w:eastAsia="CMR10" w:cs="Calibri Light" w:cstheme="majorHAnsi" w:ascii="Calibri Light" w:hAnsi="Calibri Light"/>
+          <w:rFonts w:eastAsia="CMR10" w:cs="Calibri Light" w:ascii="Calibri Light" w:hAnsi="Calibri Light" w:cstheme="majorHAnsi"/>
           <w:shd w:fill="FF0000" w:val="clear"/>
         </w:rPr>
         <w:t xml:space="preserve">Relancez l'application, retournez sur la console H2 : </w:t>
       </w:r>
       <w:r>
         <w:rPr>
-          <w:rFonts w:eastAsia="CMTT10" w:cs="Calibri Light" w:cstheme="majorHAnsi" w:ascii="Calibri Light" w:hAnsi="Calibri Light"/>
+          <w:rFonts w:eastAsia="CMTT10" w:cs="Calibri Light" w:ascii="Calibri Light" w:hAnsi="Calibri Light" w:cstheme="majorHAnsi"/>
           <w:shd w:fill="FF0000" w:val="clear"/>
         </w:rPr>
         <w:t>http://localhost:8080/h2-console</w:t>
       </w:r>
       <w:r>
         <w:rPr>
-          <w:rFonts w:eastAsia="CMR10" w:cs="Calibri Light" w:cstheme="majorHAnsi" w:ascii="Calibri Light" w:hAnsi="Calibri Light"/>
+          <w:rFonts w:eastAsia="CMR10" w:cs="Calibri Light" w:ascii="Calibri Light" w:hAnsi="Calibri Light" w:cstheme="majorHAnsi"/>
           <w:shd w:fill="FF0000" w:val="clear"/>
         </w:rPr>
         <w:t>.</w:t>
@@ -4221,14 +4252,14 @@
         <w:pStyle w:val="Normal"/>
         <w:spacing w:lineRule="auto" w:line="240" w:before="0" w:after="0"/>
         <w:rPr>
-          <w:rFonts w:asciiTheme="majorHAnsi" w:cstheme="majorHAnsi" w:hAnsiTheme="majorHAnsi"/>
+          <w:rFonts w:ascii="Calibri Light" w:hAnsi="Calibri Light" w:cs="Calibri Light" w:asciiTheme="majorHAnsi" w:cstheme="majorHAnsi" w:hAnsiTheme="majorHAnsi"/>
           <w:highlight w:val="none"/>
           <w:shd w:fill="FF0000" w:val="clear"/>
         </w:rPr>
       </w:pPr>
       <w:r>
         <w:rPr>
-          <w:rFonts w:eastAsia="CMR10" w:cs="Calibri Light" w:cstheme="majorHAnsi" w:ascii="Calibri Light" w:hAnsi="Calibri Light"/>
+          <w:rFonts w:eastAsia="CMR10" w:cs="Calibri Light" w:ascii="Calibri Light" w:hAnsi="Calibri Light" w:cstheme="majorHAnsi"/>
           <w:shd w:fill="FF0000" w:val="clear"/>
         </w:rPr>
         <w:t>Faites une requête de type SELECT sur la table Adress. Voyez-vous tout le contenu de data.sql ? Ajoutez la réponse dans le README.</w:t>
@@ -4361,7 +4392,8 @@
           <w:p>
             <w:pPr>
               <w:pStyle w:val="Normal"/>
-              <w:widowControl/>
+              <w:widowControl w:val="false"/>
+              <w:suppressAutoHyphens w:val="true"/>
               <w:spacing w:lineRule="auto" w:line="240" w:before="0" w:after="0"/>
               <w:jc w:val="left"/>
               <w:rPr>
@@ -4398,7 +4430,8 @@
           <w:p>
             <w:pPr>
               <w:pStyle w:val="Normal"/>
-              <w:widowControl/>
+              <w:widowControl w:val="false"/>
+              <w:suppressAutoHyphens w:val="true"/>
               <w:spacing w:lineRule="auto" w:line="240" w:before="0" w:after="0"/>
               <w:jc w:val="left"/>
               <w:rPr>
@@ -4484,7 +4517,8 @@
           <w:p>
             <w:pPr>
               <w:pStyle w:val="HTMLPreformatted"/>
-              <w:widowControl/>
+              <w:widowControl w:val="false"/>
+              <w:suppressAutoHyphens w:val="true"/>
               <w:spacing w:before="0" w:after="0"/>
               <w:jc w:val="left"/>
               <w:rPr>
@@ -4637,7 +4671,8 @@
           <w:p>
             <w:pPr>
               <w:pStyle w:val="Normal"/>
-              <w:widowControl/>
+              <w:widowControl w:val="false"/>
+              <w:suppressAutoHyphens w:val="true"/>
               <w:spacing w:lineRule="auto" w:line="240" w:before="0" w:after="0"/>
               <w:jc w:val="left"/>
               <w:rPr>
@@ -4662,7 +4697,8 @@
           <w:p>
             <w:pPr>
               <w:pStyle w:val="Normal"/>
-              <w:widowControl/>
+              <w:widowControl w:val="false"/>
+              <w:suppressAutoHyphens w:val="true"/>
               <w:spacing w:lineRule="auto" w:line="240" w:before="0" w:after="0"/>
               <w:jc w:val="left"/>
               <w:rPr>
@@ -4724,7 +4760,8 @@
           <w:p>
             <w:pPr>
               <w:pStyle w:val="Normal"/>
-              <w:widowControl/>
+              <w:widowControl w:val="false"/>
+              <w:suppressAutoHyphens w:val="true"/>
               <w:spacing w:lineRule="auto" w:line="240" w:before="0" w:after="0"/>
               <w:jc w:val="left"/>
               <w:rPr>
@@ -4736,18 +4773,18 @@
             </w:pPr>
             <w:r>
               <w:rPr>
-                <w:rFonts w:eastAsia="Calibri" w:cs="Consolas" w:ascii="Consolas" w:hAnsi="Consolas"/>
-                <w:kern w:val="0"/>
-                <w:sz w:val="20"/>
-                <w:szCs w:val="20"/>
-                <w:lang w:val="en-US" w:eastAsia="en-US" w:bidi="ar-SA"/>
+                <w:rFonts w:cs="Consolas" w:ascii="Consolas" w:hAnsi="Consolas"/>
+                <w:sz w:val="20"/>
+                <w:szCs w:val="20"/>
+                <w:lang w:val="en-US"/>
               </w:rPr>
             </w:r>
           </w:p>
           <w:p>
             <w:pPr>
               <w:pStyle w:val="Normal"/>
-              <w:widowControl/>
+              <w:widowControl w:val="false"/>
+              <w:suppressAutoHyphens w:val="true"/>
               <w:spacing w:lineRule="auto" w:line="240" w:before="0" w:after="0"/>
               <w:jc w:val="left"/>
               <w:rPr>
@@ -4783,7 +4820,8 @@
           <w:p>
             <w:pPr>
               <w:pStyle w:val="Normal"/>
-              <w:widowControl/>
+              <w:widowControl w:val="false"/>
+              <w:suppressAutoHyphens w:val="true"/>
               <w:spacing w:lineRule="auto" w:line="240" w:before="0" w:after="0"/>
               <w:jc w:val="left"/>
               <w:rPr>
@@ -4841,7 +4879,8 @@
           <w:p>
             <w:pPr>
               <w:pStyle w:val="Normal"/>
-              <w:widowControl/>
+              <w:widowControl w:val="false"/>
+              <w:suppressAutoHyphens w:val="true"/>
               <w:spacing w:lineRule="auto" w:line="240" w:before="0" w:after="0"/>
               <w:jc w:val="left"/>
               <w:rPr>
@@ -4853,18 +4892,18 @@
             </w:pPr>
             <w:r>
               <w:rPr>
-                <w:rFonts w:eastAsia="Calibri" w:cs="Consolas" w:ascii="Consolas" w:hAnsi="Consolas"/>
-                <w:kern w:val="0"/>
-                <w:sz w:val="20"/>
-                <w:szCs w:val="20"/>
-                <w:lang w:val="en-US" w:eastAsia="en-US" w:bidi="ar-SA"/>
+                <w:rFonts w:cs="Consolas" w:ascii="Consolas" w:hAnsi="Consolas"/>
+                <w:sz w:val="20"/>
+                <w:szCs w:val="20"/>
+                <w:lang w:val="en-US"/>
               </w:rPr>
             </w:r>
           </w:p>
           <w:p>
             <w:pPr>
               <w:pStyle w:val="Normal"/>
-              <w:widowControl/>
+              <w:widowControl w:val="false"/>
+              <w:suppressAutoHyphens w:val="true"/>
               <w:spacing w:lineRule="auto" w:line="240" w:before="0" w:after="0"/>
               <w:jc w:val="left"/>
               <w:rPr>
@@ -4933,7 +4972,8 @@
           <w:p>
             <w:pPr>
               <w:pStyle w:val="Normal"/>
-              <w:widowControl/>
+              <w:widowControl w:val="false"/>
+              <w:suppressAutoHyphens w:val="true"/>
               <w:spacing w:lineRule="auto" w:line="240" w:before="0" w:after="0"/>
               <w:jc w:val="left"/>
               <w:rPr>
@@ -5004,7 +5044,8 @@
           <w:p>
             <w:pPr>
               <w:pStyle w:val="Normal"/>
-              <w:widowControl/>
+              <w:widowControl w:val="false"/>
+              <w:suppressAutoHyphens w:val="true"/>
               <w:spacing w:lineRule="auto" w:line="240" w:before="0" w:after="0"/>
               <w:jc w:val="left"/>
               <w:rPr>
@@ -5095,7 +5136,8 @@
           <w:p>
             <w:pPr>
               <w:pStyle w:val="Normal"/>
-              <w:widowControl/>
+              <w:widowControl w:val="false"/>
+              <w:suppressAutoHyphens w:val="true"/>
               <w:spacing w:lineRule="auto" w:line="240" w:before="0" w:after="0"/>
               <w:jc w:val="left"/>
               <w:rPr>
@@ -5165,7 +5207,8 @@
           <w:p>
             <w:pPr>
               <w:pStyle w:val="Normal"/>
-              <w:widowControl/>
+              <w:widowControl w:val="false"/>
+              <w:suppressAutoHyphens w:val="true"/>
               <w:spacing w:lineRule="auto" w:line="240" w:before="0" w:after="0"/>
               <w:jc w:val="left"/>
               <w:rPr>
@@ -5200,7 +5243,8 @@
           <w:p>
             <w:pPr>
               <w:pStyle w:val="Normal"/>
-              <w:widowControl/>
+              <w:widowControl w:val="false"/>
+              <w:suppressAutoHyphens w:val="true"/>
               <w:spacing w:lineRule="auto" w:line="240" w:before="0" w:after="0"/>
               <w:jc w:val="left"/>
               <w:rPr>
@@ -5259,28 +5303,28 @@
         <w:pStyle w:val="Normal"/>
         <w:spacing w:lineRule="auto" w:line="240" w:before="0" w:after="0"/>
         <w:rPr>
-          <w:rFonts w:asciiTheme="majorHAnsi" w:cstheme="majorHAnsi" w:hAnsiTheme="majorHAnsi"/>
+          <w:rFonts w:ascii="Calibri Light" w:hAnsi="Calibri Light" w:cs="Calibri Light" w:asciiTheme="majorHAnsi" w:cstheme="majorHAnsi" w:hAnsiTheme="majorHAnsi"/>
           <w:highlight w:val="none"/>
           <w:shd w:fill="FF0000" w:val="clear"/>
         </w:rPr>
       </w:pPr>
       <w:r>
         <w:rPr>
-          <w:rFonts w:eastAsia="CMR10" w:cs="Calibri Light" w:cstheme="majorHAnsi" w:ascii="Calibri Light" w:hAnsi="Calibri Light"/>
+          <w:rFonts w:eastAsia="CMR10" w:cs="Calibri Light" w:ascii="Calibri Light" w:hAnsi="Calibri Light" w:cstheme="majorHAnsi"/>
           <w:shd w:fill="FF0000" w:val="clear"/>
         </w:rPr>
         <w:t xml:space="preserve">Pouvez-vous trouver à quoi sert l'annotation </w:t>
       </w:r>
       <w:r>
         <w:rPr>
-          <w:rFonts w:eastAsia="CMBX10" w:cs="Calibri Light" w:cstheme="majorHAnsi" w:ascii="Calibri Light" w:hAnsi="Calibri Light"/>
+          <w:rFonts w:eastAsia="CMBX10" w:cs="Calibri Light" w:ascii="Calibri Light" w:hAnsi="Calibri Light" w:cstheme="majorHAnsi"/>
           <w:shd w:fill="FF0000" w:val="clear"/>
         </w:rPr>
         <w:t xml:space="preserve">@Autowired </w:t>
       </w:r>
       <w:r>
         <w:rPr>
-          <w:rFonts w:eastAsia="CMR10" w:cs="Calibri Light" w:cstheme="majorHAnsi" w:ascii="Calibri Light" w:hAnsi="Calibri Light"/>
+          <w:rFonts w:eastAsia="CMR10" w:cs="Calibri Light" w:ascii="Calibri Light" w:hAnsi="Calibri Light" w:cstheme="majorHAnsi"/>
           <w:shd w:fill="FF0000" w:val="clear"/>
         </w:rPr>
         <w:t>du code précèdent sur internet ? Ajoutez la réponse dans le README.</w:t>
@@ -5362,7 +5406,8 @@
           <w:p>
             <w:pPr>
               <w:pStyle w:val="Normal"/>
-              <w:widowControl/>
+              <w:widowControl w:val="false"/>
+              <w:suppressAutoHyphens w:val="true"/>
               <w:spacing w:lineRule="auto" w:line="240" w:before="0" w:after="0"/>
               <w:jc w:val="left"/>
               <w:rPr>
@@ -5419,7 +5464,8 @@
           <w:p>
             <w:pPr>
               <w:pStyle w:val="Normal"/>
-              <w:widowControl/>
+              <w:widowControl w:val="false"/>
+              <w:suppressAutoHyphens w:val="true"/>
               <w:spacing w:lineRule="auto" w:line="240" w:before="0" w:after="0"/>
               <w:jc w:val="left"/>
               <w:rPr>
@@ -5511,7 +5557,8 @@
           <w:p>
             <w:pPr>
               <w:pStyle w:val="Normal"/>
-              <w:widowControl/>
+              <w:widowControl w:val="false"/>
+              <w:suppressAutoHyphens w:val="true"/>
               <w:spacing w:lineRule="auto" w:line="240" w:before="0" w:after="0"/>
               <w:jc w:val="left"/>
               <w:rPr>
@@ -5558,7 +5605,8 @@
           <w:p>
             <w:pPr>
               <w:pStyle w:val="Normal"/>
-              <w:widowControl/>
+              <w:widowControl w:val="false"/>
+              <w:suppressAutoHyphens w:val="true"/>
               <w:spacing w:lineRule="auto" w:line="240" w:before="0" w:after="0"/>
               <w:jc w:val="left"/>
               <w:rPr>
@@ -5650,7 +5698,8 @@
           <w:p>
             <w:pPr>
               <w:pStyle w:val="Normal"/>
-              <w:widowControl/>
+              <w:widowControl w:val="false"/>
+              <w:suppressAutoHyphens w:val="true"/>
               <w:spacing w:lineRule="auto" w:line="240" w:before="0" w:after="0"/>
               <w:jc w:val="left"/>
               <w:rPr>
@@ -5797,7 +5846,8 @@
           <w:p>
             <w:pPr>
               <w:pStyle w:val="Normal"/>
-              <w:widowControl/>
+              <w:widowControl w:val="false"/>
+              <w:suppressAutoHyphens w:val="true"/>
               <w:spacing w:lineRule="auto" w:line="240" w:before="0" w:after="0"/>
               <w:jc w:val="left"/>
               <w:rPr>
@@ -5844,7 +5894,8 @@
           <w:p>
             <w:pPr>
               <w:pStyle w:val="Normal"/>
-              <w:widowControl/>
+              <w:widowControl w:val="false"/>
+              <w:suppressAutoHyphens w:val="true"/>
               <w:spacing w:lineRule="auto" w:line="240" w:before="0" w:after="0"/>
               <w:jc w:val="left"/>
               <w:rPr>
@@ -5891,7 +5942,8 @@
           <w:p>
             <w:pPr>
               <w:pStyle w:val="Normal"/>
-              <w:widowControl/>
+              <w:widowControl w:val="false"/>
+              <w:suppressAutoHyphens w:val="true"/>
               <w:spacing w:lineRule="auto" w:line="240" w:before="0" w:after="0"/>
               <w:jc w:val="left"/>
               <w:rPr>
@@ -6040,7 +6092,8 @@
           <w:p>
             <w:pPr>
               <w:pStyle w:val="Normal"/>
-              <w:widowControl/>
+              <w:widowControl w:val="false"/>
+              <w:suppressAutoHyphens w:val="true"/>
               <w:spacing w:lineRule="auto" w:line="240" w:before="0" w:after="0"/>
               <w:jc w:val="left"/>
               <w:rPr>
@@ -6143,7 +6196,8 @@
           <w:p>
             <w:pPr>
               <w:pStyle w:val="Normal"/>
-              <w:widowControl/>
+              <w:widowControl w:val="false"/>
+              <w:suppressAutoHyphens w:val="true"/>
               <w:spacing w:lineRule="auto" w:line="240" w:before="0" w:after="0"/>
               <w:jc w:val="left"/>
               <w:rPr>
@@ -6257,7 +6311,8 @@
           <w:p>
             <w:pPr>
               <w:pStyle w:val="Normal"/>
-              <w:widowControl/>
+              <w:widowControl w:val="false"/>
+              <w:suppressAutoHyphens w:val="true"/>
               <w:spacing w:lineRule="auto" w:line="240" w:before="0" w:after="0"/>
               <w:jc w:val="left"/>
               <w:rPr>
@@ -6314,7 +6369,8 @@
           <w:p>
             <w:pPr>
               <w:pStyle w:val="Normal"/>
-              <w:widowControl/>
+              <w:widowControl w:val="false"/>
+              <w:suppressAutoHyphens w:val="true"/>
               <w:spacing w:lineRule="auto" w:line="240" w:before="0" w:after="0"/>
               <w:jc w:val="left"/>
               <w:rPr>
@@ -6382,7 +6438,8 @@
           <w:p>
             <w:pPr>
               <w:pStyle w:val="Normal"/>
-              <w:widowControl/>
+              <w:widowControl w:val="false"/>
+              <w:suppressAutoHyphens w:val="true"/>
               <w:spacing w:lineRule="auto" w:line="240" w:before="0" w:after="0"/>
               <w:jc w:val="left"/>
               <w:rPr>
@@ -7734,6 +7791,7 @@
     <w:qFormat/>
     <w:pPr>
       <w:widowControl/>
+      <w:suppressAutoHyphens w:val="true"/>
       <w:bidi w:val="0"/>
       <w:spacing w:lineRule="auto" w:line="259" w:before="0" w:after="160"/>
       <w:jc w:val="left"/>
@@ -7997,12 +8055,13 @@
     <w:rsid w:val="005b21ab"/>
     <w:pPr>
       <w:widowControl/>
+      <w:suppressAutoHyphens w:val="true"/>
       <w:bidi w:val="0"/>
       <w:spacing w:lineRule="auto" w:line="240" w:before="0" w:after="0"/>
       <w:jc w:val="left"/>
     </w:pPr>
     <w:rPr>
-      <w:rFonts w:ascii="Calibri" w:hAnsi="Calibri" w:cs="Calibri" w:eastAsia="Calibri"/>
+      <w:rFonts w:ascii="Calibri" w:hAnsi="Calibri" w:eastAsia="Calibri" w:cs="Calibri"/>
       <w:color w:val="000000"/>
       <w:kern w:val="0"/>
       <w:sz w:val="24"/>

</xml_diff>